<commit_message>
Fórmulas tema 1 grado 08
Carpeta con archivos de word donde se puede ver el nombre del vínculo de
la fórmula y carpeta de fórmulas T1.
</commit_message>
<xml_diff>
--- a/fuentes/contenidos/grado08/guion01/MA_08_01_CO_REC10.docx
+++ b/fuentes/contenidos/grado08/guion01/MA_08_01_CO_REC10.docx
@@ -457,20 +457,24 @@
           <w:lang w:val="es-ES_tradnl"/>
         </w:rPr>
       </w:pPr>
-      <w:r>
-        <w:rPr>
-          <w:rFonts w:ascii="Arial" w:hAnsi="Arial" w:cs="Arial"/>
-          <w:lang w:val="es-ES_tradnl"/>
-        </w:rPr>
-        <w:t>Número racional, fracción propia, fracción impropia, número mixto</w:t>
-      </w:r>
-      <w:r>
-        <w:rPr>
-          <w:rFonts w:ascii="Arial" w:hAnsi="Arial" w:cs="Arial"/>
-          <w:lang w:val="es-ES_tradnl"/>
-        </w:rPr>
-        <w:t>.</w:t>
-      </w:r>
+      <w:proofErr w:type="gramStart"/>
+      <w:ins w:id="0" w:author="Josué" w:date="2015-03-20T10:04:00Z">
+        <w:r>
+          <w:rPr>
+            <w:rFonts w:ascii="Arial" w:hAnsi="Arial" w:cs="Arial"/>
+            <w:lang w:val="es-ES_tradnl"/>
+          </w:rPr>
+          <w:t>n</w:t>
+        </w:r>
+      </w:ins>
+      <w:r>
+        <w:rPr>
+          <w:rFonts w:ascii="Arial" w:hAnsi="Arial" w:cs="Arial"/>
+          <w:lang w:val="es-ES_tradnl"/>
+        </w:rPr>
+        <w:t>úmero</w:t>
+      </w:r>
+      <w:proofErr w:type="gramEnd"/>
       <w:r>
         <w:rPr>
           <w:rFonts w:ascii="Arial" w:hAnsi="Arial" w:cs="Arial"/>
@@ -478,6 +482,68 @@
         </w:rPr>
         <w:t xml:space="preserve"> </w:t>
       </w:r>
+      <w:proofErr w:type="spellStart"/>
+      <w:r>
+        <w:rPr>
+          <w:rFonts w:ascii="Arial" w:hAnsi="Arial" w:cs="Arial"/>
+          <w:lang w:val="es-ES_tradnl"/>
+        </w:rPr>
+        <w:t>racional,</w:t>
+      </w:r>
+      <w:r>
+        <w:rPr>
+          <w:rFonts w:ascii="Arial" w:hAnsi="Arial" w:cs="Arial"/>
+          <w:lang w:val="es-ES_tradnl"/>
+        </w:rPr>
+        <w:t>fracción</w:t>
+      </w:r>
+      <w:proofErr w:type="spellEnd"/>
+      <w:r>
+        <w:rPr>
+          <w:rFonts w:ascii="Arial" w:hAnsi="Arial" w:cs="Arial"/>
+          <w:lang w:val="es-ES_tradnl"/>
+        </w:rPr>
+        <w:t xml:space="preserve"> </w:t>
+      </w:r>
+      <w:proofErr w:type="spellStart"/>
+      <w:r>
+        <w:rPr>
+          <w:rFonts w:ascii="Arial" w:hAnsi="Arial" w:cs="Arial"/>
+          <w:lang w:val="es-ES_tradnl"/>
+        </w:rPr>
+        <w:t>propia,</w:t>
+      </w:r>
+      <w:r>
+        <w:rPr>
+          <w:rFonts w:ascii="Arial" w:hAnsi="Arial" w:cs="Arial"/>
+          <w:lang w:val="es-ES_tradnl"/>
+        </w:rPr>
+        <w:t>fracción</w:t>
+      </w:r>
+      <w:proofErr w:type="spellEnd"/>
+      <w:r>
+        <w:rPr>
+          <w:rFonts w:ascii="Arial" w:hAnsi="Arial" w:cs="Arial"/>
+          <w:lang w:val="es-ES_tradnl"/>
+        </w:rPr>
+        <w:t xml:space="preserve"> </w:t>
+      </w:r>
+      <w:proofErr w:type="spellStart"/>
+      <w:r>
+        <w:rPr>
+          <w:rFonts w:ascii="Arial" w:hAnsi="Arial" w:cs="Arial"/>
+          <w:lang w:val="es-ES_tradnl"/>
+        </w:rPr>
+        <w:t>impropia,número</w:t>
+      </w:r>
+      <w:proofErr w:type="spellEnd"/>
+      <w:r>
+        <w:rPr>
+          <w:rFonts w:ascii="Arial" w:hAnsi="Arial" w:cs="Arial"/>
+          <w:lang w:val="es-ES_tradnl"/>
+        </w:rPr>
+        <w:t xml:space="preserve"> mixto </w:t>
+      </w:r>
     </w:p>
     <w:p>
       <w:pPr>
@@ -534,6 +600,8 @@
         </w:rPr>
         <w:t>15</w:t>
       </w:r>
+      <w:bookmarkStart w:id="1" w:name="_GoBack"/>
+      <w:bookmarkEnd w:id="1"/>
     </w:p>
     <w:p>
       <w:pPr>
@@ -3300,7 +3368,6 @@
         </w:rPr>
         <w:t xml:space="preserve"> </w:t>
       </w:r>
-      <w:bookmarkStart w:id="0" w:name="_GoBack"/>
       <w:r>
         <w:rPr>
           <w:rFonts w:ascii="Arial" w:hAnsi="Arial" w:cs="Arial"/>
@@ -3308,7 +3375,6 @@
         </w:rPr>
         <w:t>mixto</w:t>
       </w:r>
-      <w:bookmarkEnd w:id="0"/>
     </w:p>
     <w:p>
       <w:pPr>
@@ -3768,6 +3834,14 @@
     <w:abstractNumId w:val="0"/>
   </w:num>
 </w:numbering>
+</file>
+
+<file path=word/people.xml><?xml version="1.0" encoding="utf-8"?>
+<w15:people xmlns:wpc="http://schemas.microsoft.com/office/word/2010/wordprocessingCanvas" xmlns:mc="http://schemas.openxmlformats.org/markup-compatibility/2006" xmlns:o="urn:schemas-microsoft-com:office:office" xmlns:r="http://schemas.openxmlformats.org/officeDocument/2006/relationships" xmlns:m="http://schemas.openxmlformats.org/officeDocument/2006/math" xmlns:v="urn:schemas-microsoft-com:vml" xmlns:wp14="http://schemas.microsoft.com/office/word/2010/wordprocessingDrawing" xmlns:wp="http://schemas.openxmlformats.org/drawingml/2006/wordprocessingDrawing" xmlns:w10="urn:schemas-microsoft-com:office:word" xmlns:w="http://schemas.openxmlformats.org/wordprocessingml/2006/main" xmlns:w14="http://schemas.microsoft.com/office/word/2010/wordml" xmlns:w15="http://schemas.microsoft.com/office/word/2012/wordml" xmlns:wpg="http://schemas.microsoft.com/office/word/2010/wordprocessingGroup" xmlns:wpi="http://schemas.microsoft.com/office/word/2010/wordprocessingInk" xmlns:wne="http://schemas.microsoft.com/office/word/2006/wordml" xmlns:wps="http://schemas.microsoft.com/office/word/2010/wordprocessingShape" mc:Ignorable="w14 w15 wp14">
+  <w15:person w15:author="Josué">
+    <w15:presenceInfo w15:providerId="None" w15:userId="Josué"/>
+  </w15:person>
+</w15:people>
 </file>
 
 <file path=word/styles.xml><?xml version="1.0" encoding="utf-8"?>

</xml_diff>